<commit_message>
Past shipments appears gray
</commit_message>
<xml_diff>
--- a/rapport/Rapport.docx
+++ b/rapport/Rapport.docx
@@ -15,27 +15,275 @@
         <w:pStyle w:val="Titre2"/>
       </w:pPr>
       <w:r>
-        <w:t>Description détaillée</w:t>
-      </w:r>
-    </w:p>
-    <w:p>
-      <w:pPr>
-        <w:pStyle w:val="Titre3"/>
-      </w:pPr>
-      <w:r>
-        <w:t>Accueil</w:t>
-      </w:r>
-    </w:p>
-    <w:p>
+        <w:t>BDD</w:t>
+      </w:r>
+    </w:p>
+    <w:p>
+      <w:pPr>
+        <w:rPr>
+          <w:rFonts w:ascii="Helvetica" w:hAnsi="Helvetica" w:cs="Helvetica"/>
+          <w:color w:val="000000" w:themeColor="text1"/>
+          <w:lang w:val="en-US"/>
+        </w:rPr>
+      </w:pPr>
+      <w:r>
+        <w:rPr>
+          <w:rFonts w:ascii="Helvetica" w:hAnsi="Helvetica" w:cs="Helvetica"/>
+          <w:color w:val="000000" w:themeColor="text1"/>
+          <w:lang w:val="en-US"/>
+        </w:rPr>
+        <w:t>CATEGOR</w:t>
+      </w:r>
+      <w:r>
+        <w:rPr>
+          <w:rFonts w:ascii="Helvetica" w:hAnsi="Helvetica" w:cs="Helvetica"/>
+          <w:color w:val="000000" w:themeColor="text1"/>
+          <w:lang w:val="en-US"/>
+        </w:rPr>
+        <w:t>Y</w:t>
+      </w:r>
+      <w:r>
+        <w:rPr>
+          <w:rFonts w:ascii="Helvetica" w:hAnsi="Helvetica" w:cs="Helvetica"/>
+          <w:color w:val="000000" w:themeColor="text1"/>
+          <w:lang w:val="en-US"/>
+        </w:rPr>
+        <w:t xml:space="preserve"> (</w:t>
+      </w:r>
+      <w:r>
+        <w:rPr>
+          <w:rFonts w:ascii="Helvetica" w:hAnsi="Helvetica" w:cs="Helvetica"/>
+          <w:color w:val="000000" w:themeColor="text1"/>
+          <w:u w:val="single"/>
+          <w:lang w:val="en-US"/>
+        </w:rPr>
+        <w:t>id_catego</w:t>
+      </w:r>
+      <w:r>
+        <w:rPr>
+          <w:rFonts w:ascii="Helvetica" w:hAnsi="Helvetica" w:cs="Helvetica"/>
+          <w:color w:val="000000" w:themeColor="text1"/>
+          <w:u w:val="single"/>
+          <w:lang w:val="en-US"/>
+        </w:rPr>
+        <w:t>ry</w:t>
+      </w:r>
+      <w:r>
+        <w:rPr>
+          <w:rFonts w:ascii="Helvetica" w:hAnsi="Helvetica" w:cs="Helvetica"/>
+          <w:color w:val="000000" w:themeColor="text1"/>
+          <w:lang w:val="en-US"/>
+        </w:rPr>
+        <w:t>, label, category_image_url)</w:t>
+      </w:r>
+      <w:r>
+        <w:rPr>
+          <w:rFonts w:ascii="Helvetica" w:hAnsi="Helvetica" w:cs="Helvetica"/>
+          <w:color w:val="000000" w:themeColor="text1"/>
+          <w:lang w:val="en-US"/>
+        </w:rPr>
+        <w:br/>
+      </w:r>
+      <w:r>
+        <w:rPr>
+          <w:rFonts w:ascii="Helvetica" w:hAnsi="Helvetica" w:cs="Helvetica"/>
+          <w:color w:val="000000" w:themeColor="text1"/>
+          <w:lang w:val="en-US"/>
+        </w:rPr>
+        <w:t>ITEM (</w:t>
+      </w:r>
+      <w:r>
+        <w:rPr>
+          <w:rFonts w:ascii="Helvetica" w:hAnsi="Helvetica" w:cs="Helvetica"/>
+          <w:color w:val="000000" w:themeColor="text1"/>
+          <w:u w:val="single"/>
+          <w:lang w:val="en-US"/>
+        </w:rPr>
+        <w:t>id_item</w:t>
+      </w:r>
+      <w:r>
+        <w:rPr>
+          <w:rFonts w:ascii="Helvetica" w:hAnsi="Helvetica" w:cs="Helvetica"/>
+          <w:color w:val="000000" w:themeColor="text1"/>
+          <w:lang w:val="en-US"/>
+        </w:rPr>
+        <w:t xml:space="preserve">, </w:t>
+      </w:r>
+      <w:r>
+        <w:rPr>
+          <w:rStyle w:val="lev"/>
+          <w:rFonts w:ascii="Helvetica" w:hAnsi="Helvetica" w:cs="Helvetica"/>
+          <w:color w:val="000000" w:themeColor="text1"/>
+          <w:bdr w:val="none" w:sz="0" w:space="0" w:color="auto" w:frame="1"/>
+          <w:lang w:val="en-US"/>
+        </w:rPr>
+        <w:t>#id_categorie</w:t>
+      </w:r>
+      <w:r>
+        <w:rPr>
+          <w:rFonts w:ascii="Helvetica" w:hAnsi="Helvetica" w:cs="Helvetica"/>
+          <w:color w:val="000000" w:themeColor="text1"/>
+          <w:lang w:val="en-US"/>
+        </w:rPr>
+        <w:t>, name, price, amount, description, artist, release_date, image_url)</w:t>
+      </w:r>
+      <w:r>
+        <w:rPr>
+          <w:rFonts w:ascii="Helvetica" w:hAnsi="Helvetica" w:cs="Helvetica"/>
+          <w:color w:val="000000" w:themeColor="text1"/>
+          <w:lang w:val="en-US"/>
+        </w:rPr>
+        <w:br/>
+      </w:r>
+      <w:r>
+        <w:rPr>
+          <w:rFonts w:ascii="Helvetica" w:hAnsi="Helvetica" w:cs="Helvetica"/>
+          <w:color w:val="000000" w:themeColor="text1"/>
+          <w:lang w:val="en-US"/>
+        </w:rPr>
+        <w:t>ITEM_LIST (</w:t>
+      </w:r>
+      <w:r>
+        <w:rPr>
+          <w:rStyle w:val="lev"/>
+          <w:rFonts w:ascii="inherit" w:hAnsi="inherit" w:cs="Helvetica"/>
+          <w:color w:val="000000" w:themeColor="text1"/>
+          <w:u w:val="single"/>
+          <w:bdr w:val="none" w:sz="0" w:space="0" w:color="auto" w:frame="1"/>
+          <w:lang w:val="en-US"/>
+        </w:rPr>
+        <w:t>#shipment_id</w:t>
+      </w:r>
+      <w:r>
+        <w:rPr>
+          <w:rFonts w:ascii="Helvetica" w:hAnsi="Helvetica" w:cs="Helvetica"/>
+          <w:color w:val="000000" w:themeColor="text1"/>
+          <w:u w:val="single"/>
+          <w:lang w:val="en-US"/>
+        </w:rPr>
+        <w:t xml:space="preserve">, </w:t>
+      </w:r>
+      <w:r>
+        <w:rPr>
+          <w:rStyle w:val="lev"/>
+          <w:rFonts w:ascii="inherit" w:hAnsi="inherit" w:cs="Helvetica"/>
+          <w:color w:val="000000" w:themeColor="text1"/>
+          <w:u w:val="single"/>
+          <w:bdr w:val="none" w:sz="0" w:space="0" w:color="auto" w:frame="1"/>
+          <w:lang w:val="en-US"/>
+        </w:rPr>
+        <w:t>#item_id</w:t>
+      </w:r>
+      <w:r>
+        <w:rPr>
+          <w:rFonts w:ascii="Helvetica" w:hAnsi="Helvetica" w:cs="Helvetica"/>
+          <w:color w:val="000000" w:themeColor="text1"/>
+          <w:lang w:val="en-US"/>
+        </w:rPr>
+        <w:t>, amount)</w:t>
+      </w:r>
+      <w:r>
+        <w:rPr>
+          <w:rFonts w:ascii="Helvetica" w:hAnsi="Helvetica" w:cs="Helvetica"/>
+          <w:color w:val="000000" w:themeColor="text1"/>
+          <w:lang w:val="en-US"/>
+        </w:rPr>
+        <w:br/>
+      </w:r>
+      <w:r>
+        <w:rPr>
+          <w:rFonts w:ascii="Helvetica" w:hAnsi="Helvetica" w:cs="Helvetica"/>
+          <w:color w:val="000000" w:themeColor="text1"/>
+          <w:lang w:val="en-US"/>
+        </w:rPr>
+        <w:t>SHIPMENT (</w:t>
+      </w:r>
+      <w:r>
+        <w:rPr>
+          <w:rFonts w:ascii="Helvetica" w:hAnsi="Helvetica" w:cs="Helvetica"/>
+          <w:color w:val="000000" w:themeColor="text1"/>
+          <w:u w:val="single"/>
+          <w:lang w:val="en-US"/>
+        </w:rPr>
+        <w:t>id_shipment</w:t>
+      </w:r>
+      <w:r>
+        <w:rPr>
+          <w:rFonts w:ascii="Helvetica" w:hAnsi="Helvetica" w:cs="Helvetica"/>
+          <w:color w:val="000000" w:themeColor="text1"/>
+          <w:lang w:val="en-US"/>
+        </w:rPr>
+        <w:t xml:space="preserve">, </w:t>
+      </w:r>
+      <w:r>
+        <w:rPr>
+          <w:rStyle w:val="lev"/>
+          <w:rFonts w:ascii="Helvetica" w:hAnsi="Helvetica" w:cs="Helvetica"/>
+          <w:color w:val="000000" w:themeColor="text1"/>
+          <w:bdr w:val="none" w:sz="0" w:space="0" w:color="auto" w:frame="1"/>
+          <w:lang w:val="en-US"/>
+        </w:rPr>
+        <w:t>#user_id</w:t>
+      </w:r>
+      <w:r>
+        <w:rPr>
+          <w:rFonts w:ascii="Helvetica" w:hAnsi="Helvetica" w:cs="Helvetica"/>
+          <w:color w:val="000000" w:themeColor="text1"/>
+          <w:lang w:val="en-US"/>
+        </w:rPr>
+        <w:t>, order_date, estimate_date, address)</w:t>
+      </w:r>
+      <w:r>
+        <w:rPr>
+          <w:rFonts w:ascii="Helvetica" w:hAnsi="Helvetica" w:cs="Helvetica"/>
+          <w:color w:val="000000" w:themeColor="text1"/>
+          <w:lang w:val="en-US"/>
+        </w:rPr>
+        <w:br/>
+      </w:r>
+      <w:r>
+        <w:rPr>
+          <w:rFonts w:ascii="Helvetica" w:hAnsi="Helvetica" w:cs="Helvetica"/>
+          <w:color w:val="000000" w:themeColor="text1"/>
+          <w:lang w:val="en-US"/>
+        </w:rPr>
+        <w:t>USER (</w:t>
+      </w:r>
+      <w:r>
+        <w:rPr>
+          <w:rFonts w:ascii="Helvetica" w:hAnsi="Helvetica" w:cs="Helvetica"/>
+          <w:color w:val="000000" w:themeColor="text1"/>
+          <w:u w:val="single"/>
+          <w:lang w:val="en-US"/>
+        </w:rPr>
+        <w:t>id_user</w:t>
+      </w:r>
+      <w:r>
+        <w:rPr>
+          <w:rFonts w:ascii="Helvetica" w:hAnsi="Helvetica" w:cs="Helvetica"/>
+          <w:color w:val="000000" w:themeColor="text1"/>
+          <w:lang w:val="en-US"/>
+        </w:rPr>
+        <w:t>, mail, password, credit_card, role, first_name, last_name, address, user_name)</w:t>
+      </w:r>
+    </w:p>
+    <w:p>
+      <w:pPr>
+        <w:rPr>
+          <w:rFonts w:ascii="Helvetica" w:hAnsi="Helvetica" w:cs="Helvetica"/>
+          <w:color w:val="000000" w:themeColor="text1"/>
+          <w:lang w:val="en-US"/>
+        </w:rPr>
+      </w:pPr>
       <w:r>
         <w:rPr>
           <w:noProof/>
         </w:rPr>
         <w:drawing>
-          <wp:inline distT="0" distB="0" distL="0" distR="0" wp14:anchorId="233AEC36" wp14:editId="79FC24C3">
-            <wp:extent cx="5760720" cy="3808095"/>
-            <wp:effectExtent l="0" t="0" r="0" b="1905"/>
-            <wp:docPr id="1" name="Image 1"/>
+          <wp:inline distT="0" distB="0" distL="0" distR="0" wp14:anchorId="69FA16E9" wp14:editId="12AA86BB">
+            <wp:extent cx="5760720" cy="5326380"/>
+            <wp:effectExtent l="0" t="0" r="0" b="7620"/>
+            <wp:docPr id="9" name="Image 9"/>
             <wp:cNvGraphicFramePr>
               <a:graphicFrameLocks xmlns:a="http://schemas.openxmlformats.org/drawingml/2006/main" noChangeAspect="1"/>
             </wp:cNvGraphicFramePr>
@@ -43,23 +291,36 @@
               <a:graphicData uri="http://schemas.openxmlformats.org/drawingml/2006/picture">
                 <pic:pic xmlns:pic="http://schemas.openxmlformats.org/drawingml/2006/picture">
                   <pic:nvPicPr>
-                    <pic:cNvPr id="1" name=""/>
-                    <pic:cNvPicPr/>
+                    <pic:cNvPr id="0" name="Picture 1"/>
+                    <pic:cNvPicPr>
+                      <a:picLocks noChangeAspect="1" noChangeArrowheads="1"/>
+                    </pic:cNvPicPr>
                   </pic:nvPicPr>
                   <pic:blipFill>
-                    <a:blip r:embed="rId5"/>
+                    <a:blip r:embed="rId5" cstate="print">
+                      <a:extLst>
+                        <a:ext uri="{28A0092B-C50C-407E-A947-70E740481C1C}">
+                          <a14:useLocalDpi xmlns:a14="http://schemas.microsoft.com/office/drawing/2010/main" val="0"/>
+                        </a:ext>
+                      </a:extLst>
+                    </a:blip>
+                    <a:srcRect/>
                     <a:stretch>
                       <a:fillRect/>
                     </a:stretch>
                   </pic:blipFill>
-                  <pic:spPr>
+                  <pic:spPr bwMode="auto">
                     <a:xfrm>
                       <a:off x="0" y="0"/>
-                      <a:ext cx="5760720" cy="3808095"/>
+                      <a:ext cx="5760720" cy="5326380"/>
                     </a:xfrm>
                     <a:prstGeom prst="rect">
                       <a:avLst/>
                     </a:prstGeom>
+                    <a:noFill/>
+                    <a:ln>
+                      <a:noFill/>
+                    </a:ln>
                   </pic:spPr>
                 </pic:pic>
               </a:graphicData>
@@ -69,8 +330,12 @@
       </w:r>
     </w:p>
     <w:p>
-      <w:r>
-        <w:t xml:space="preserve">La page d’accueil </w:t>
+      <w:pPr>
+        <w:pStyle w:val="Titre2"/>
+      </w:pPr>
+      <w:r>
+        <w:lastRenderedPageBreak/>
+        <w:t>Description détaillée</w:t>
       </w:r>
     </w:p>
     <w:p>
@@ -78,7 +343,7 @@
         <w:pStyle w:val="Titre3"/>
       </w:pPr>
       <w:r>
-        <w:t>Liste des produits</w:t>
+        <w:t>Accueil</w:t>
       </w:r>
     </w:p>
     <w:p>
@@ -87,10 +352,10 @@
           <w:noProof/>
         </w:rPr>
         <w:drawing>
-          <wp:inline distT="0" distB="0" distL="0" distR="0" wp14:anchorId="5AC5D57B" wp14:editId="71D00F74">
-            <wp:extent cx="5760720" cy="2697480"/>
-            <wp:effectExtent l="0" t="0" r="0" b="7620"/>
-            <wp:docPr id="2" name="Image 2"/>
+          <wp:inline distT="0" distB="0" distL="0" distR="0" wp14:anchorId="319D80DD" wp14:editId="05A539BF">
+            <wp:extent cx="5760720" cy="4035425"/>
+            <wp:effectExtent l="0" t="0" r="0" b="3175"/>
+            <wp:docPr id="1" name="Image 1"/>
             <wp:cNvGraphicFramePr>
               <a:graphicFrameLocks xmlns:a="http://schemas.openxmlformats.org/drawingml/2006/main" noChangeAspect="1"/>
             </wp:cNvGraphicFramePr>
@@ -110,7 +375,7 @@
                   <pic:spPr>
                     <a:xfrm>
                       <a:off x="0" y="0"/>
-                      <a:ext cx="5760720" cy="2697480"/>
+                      <a:ext cx="5760720" cy="4035425"/>
                     </a:xfrm>
                     <a:prstGeom prst="rect">
                       <a:avLst/>
@@ -124,12 +389,16 @@
       </w:r>
     </w:p>
     <w:p>
+      <w:r>
+        <w:t>C’est l’accueil du site. Elle contient une description du site, de son fonctionnement, du projet et des différents créateurs.</w:t>
+      </w:r>
+    </w:p>
+    <w:p>
       <w:pPr>
         <w:pStyle w:val="Titre3"/>
       </w:pPr>
       <w:r>
-        <w:lastRenderedPageBreak/>
-        <w:t>Produit</w:t>
+        <w:t>Liste des produits</w:t>
       </w:r>
     </w:p>
     <w:p>
@@ -138,60 +407,10 @@
           <w:noProof/>
         </w:rPr>
         <w:drawing>
-          <wp:inline distT="0" distB="0" distL="0" distR="0" wp14:anchorId="6C89515D" wp14:editId="4D472BB9">
+          <wp:inline distT="0" distB="0" distL="0" distR="0" wp14:anchorId="5AC5D57B" wp14:editId="71D00F74">
             <wp:extent cx="5760720" cy="2697480"/>
             <wp:effectExtent l="0" t="0" r="0" b="7620"/>
-            <wp:docPr id="3" name="Image 3"/>
-            <wp:cNvGraphicFramePr>
-              <a:graphicFrameLocks xmlns:a="http://schemas.openxmlformats.org/drawingml/2006/main" noChangeAspect="1"/>
-            </wp:cNvGraphicFramePr>
-            <a:graphic xmlns:a="http://schemas.openxmlformats.org/drawingml/2006/main">
-              <a:graphicData uri="http://schemas.openxmlformats.org/drawingml/2006/picture">
-                <pic:pic xmlns:pic="http://schemas.openxmlformats.org/drawingml/2006/picture">
-                  <pic:nvPicPr>
-                    <pic:cNvPr id="1" name=""/>
-                    <pic:cNvPicPr/>
-                  </pic:nvPicPr>
-                  <pic:blipFill>
-                    <a:blip r:embed="rId6"/>
-                    <a:stretch>
-                      <a:fillRect/>
-                    </a:stretch>
-                  </pic:blipFill>
-                  <pic:spPr>
-                    <a:xfrm>
-                      <a:off x="0" y="0"/>
-                      <a:ext cx="5760720" cy="2697480"/>
-                    </a:xfrm>
-                    <a:prstGeom prst="rect">
-                      <a:avLst/>
-                    </a:prstGeom>
-                  </pic:spPr>
-                </pic:pic>
-              </a:graphicData>
-            </a:graphic>
-          </wp:inline>
-        </w:drawing>
-      </w:r>
-    </w:p>
-    <w:p>
-      <w:pPr>
-        <w:pStyle w:val="Titre3"/>
-      </w:pPr>
-      <w:r>
-        <w:t>Panier</w:t>
-      </w:r>
-    </w:p>
-    <w:p>
-      <w:r>
-        <w:rPr>
-          <w:noProof/>
-        </w:rPr>
-        <w:drawing>
-          <wp:inline distT="0" distB="0" distL="0" distR="0" wp14:anchorId="6A96CFAA" wp14:editId="1A910D38">
-            <wp:extent cx="5760720" cy="2984500"/>
-            <wp:effectExtent l="0" t="0" r="0" b="6350"/>
-            <wp:docPr id="4" name="Image 4"/>
+            <wp:docPr id="2" name="Image 2"/>
             <wp:cNvGraphicFramePr>
               <a:graphicFrameLocks xmlns:a="http://schemas.openxmlformats.org/drawingml/2006/main" noChangeAspect="1"/>
             </wp:cNvGraphicFramePr>
@@ -211,7 +430,7 @@
                   <pic:spPr>
                     <a:xfrm>
                       <a:off x="0" y="0"/>
-                      <a:ext cx="5760720" cy="2984500"/>
+                      <a:ext cx="5760720" cy="2697480"/>
                     </a:xfrm>
                     <a:prstGeom prst="rect">
                       <a:avLst/>
@@ -225,22 +444,57 @@
       </w:r>
     </w:p>
     <w:p>
+      <w:r>
+        <w:t xml:space="preserve">La liste des produits regroupe </w:t>
+      </w:r>
+      <w:r>
+        <w:t>tous les produits</w:t>
+      </w:r>
+      <w:r>
+        <w:t xml:space="preserve"> </w:t>
+      </w:r>
+      <w:r>
+        <w:t>disponibles. Elle affiche également les produits en rupture de stock.</w:t>
+      </w:r>
+      <w:r>
+        <w:t xml:space="preserve"> </w:t>
+      </w:r>
+      <w:r>
+        <w:t>Cliquer</w:t>
+      </w:r>
+      <w:r>
+        <w:t xml:space="preserve"> sur un produit permet d’accéder à sa page dédiée.</w:t>
+      </w:r>
+    </w:p>
+    <w:p>
+      <w:r>
+        <w:lastRenderedPageBreak/>
+        <w:t>Elle est chargée dynamiquement en fonction des produits présents dans la base de données et de leur disponibilité (en termes de stock).</w:t>
+      </w:r>
+    </w:p>
+    <w:p>
+      <w:r>
+        <w:t>Lorsque l’utilisateur passe par la page de catégorie, seul les articles correspondants à la catégorie sélectionnée sont affichés.</w:t>
+      </w:r>
+    </w:p>
+    <w:p>
       <w:pPr>
         <w:pStyle w:val="Titre3"/>
       </w:pPr>
       <w:r>
-        <w:lastRenderedPageBreak/>
-        <w:t>Validation de commande</w:t>
-      </w:r>
+        <w:t>Catégories</w:t>
+      </w:r>
+    </w:p>
+    <w:p>
       <w:r>
         <w:rPr>
           <w:noProof/>
         </w:rPr>
         <w:drawing>
-          <wp:inline distT="0" distB="0" distL="0" distR="0" wp14:anchorId="7E0E36ED" wp14:editId="236B7E45">
-            <wp:extent cx="5760720" cy="3844290"/>
-            <wp:effectExtent l="0" t="0" r="0" b="3810"/>
-            <wp:docPr id="6" name="Image 6"/>
+          <wp:inline distT="0" distB="0" distL="0" distR="0" wp14:anchorId="7E3D2AD7" wp14:editId="2FB328C7">
+            <wp:extent cx="5760720" cy="2697480"/>
+            <wp:effectExtent l="0" t="0" r="0" b="7620"/>
+            <wp:docPr id="12" name="Image 12"/>
             <wp:cNvGraphicFramePr>
               <a:graphicFrameLocks xmlns:a="http://schemas.openxmlformats.org/drawingml/2006/main" noChangeAspect="1"/>
             </wp:cNvGraphicFramePr>
@@ -260,6 +514,198 @@
                   <pic:spPr>
                     <a:xfrm>
                       <a:off x="0" y="0"/>
+                      <a:ext cx="5760720" cy="2697480"/>
+                    </a:xfrm>
+                    <a:prstGeom prst="rect">
+                      <a:avLst/>
+                    </a:prstGeom>
+                  </pic:spPr>
+                </pic:pic>
+              </a:graphicData>
+            </a:graphic>
+          </wp:inline>
+        </w:drawing>
+      </w:r>
+    </w:p>
+    <w:p>
+      <w:r>
+        <w:t xml:space="preserve">La page de </w:t>
+      </w:r>
+      <w:r>
+        <w:t>catégories affiche les différentes catégories. Chacune renvoie sur la page contenant seulement les produits de la catégorie sélectionnée.</w:t>
+      </w:r>
+    </w:p>
+    <w:p>
+      <w:r>
+        <w:t>Elle est chargée dynamiquement en fonction des catégories enregistrées dans la base de données.</w:t>
+      </w:r>
+    </w:p>
+    <w:p>
+      <w:pPr>
+        <w:pStyle w:val="Titre3"/>
+      </w:pPr>
+      <w:r>
+        <w:t>Produit</w:t>
+      </w:r>
+    </w:p>
+    <w:p>
+      <w:r>
+        <w:rPr>
+          <w:noProof/>
+        </w:rPr>
+        <w:drawing>
+          <wp:inline distT="0" distB="0" distL="0" distR="0" wp14:anchorId="41A46512" wp14:editId="33360C56">
+            <wp:extent cx="5760720" cy="2867615"/>
+            <wp:effectExtent l="0" t="0" r="0" b="9525"/>
+            <wp:docPr id="10" name="Image 10"/>
+            <wp:cNvGraphicFramePr>
+              <a:graphicFrameLocks xmlns:a="http://schemas.openxmlformats.org/drawingml/2006/main" noChangeAspect="1"/>
+            </wp:cNvGraphicFramePr>
+            <a:graphic xmlns:a="http://schemas.openxmlformats.org/drawingml/2006/main">
+              <a:graphicData uri="http://schemas.openxmlformats.org/drawingml/2006/picture">
+                <pic:pic xmlns:pic="http://schemas.openxmlformats.org/drawingml/2006/picture">
+                  <pic:nvPicPr>
+                    <pic:cNvPr id="1" name=""/>
+                    <pic:cNvPicPr/>
+                  </pic:nvPicPr>
+                  <pic:blipFill rotWithShape="1">
+                    <a:blip r:embed="rId9"/>
+                    <a:srcRect r="25265" b="20551"/>
+                    <a:stretch/>
+                  </pic:blipFill>
+                  <pic:spPr bwMode="auto">
+                    <a:xfrm>
+                      <a:off x="0" y="0"/>
+                      <a:ext cx="5769276" cy="2871874"/>
+                    </a:xfrm>
+                    <a:prstGeom prst="rect">
+                      <a:avLst/>
+                    </a:prstGeom>
+                    <a:ln>
+                      <a:noFill/>
+                    </a:ln>
+                    <a:extLst>
+                      <a:ext uri="{53640926-AAD7-44D8-BBD7-CCE9431645EC}">
+                        <a14:shadowObscured xmlns:a14="http://schemas.microsoft.com/office/drawing/2010/main"/>
+                      </a:ext>
+                    </a:extLst>
+                  </pic:spPr>
+                </pic:pic>
+              </a:graphicData>
+            </a:graphic>
+          </wp:inline>
+        </w:drawing>
+      </w:r>
+    </w:p>
+    <w:p>
+      <w:r>
+        <w:t>La page de produit affiche les informations détaillées de l’article passé en argument. Elle permet aussi d’ajouter le produit au panier.</w:t>
+      </w:r>
+    </w:p>
+    <w:p>
+      <w:r>
+        <w:t>Elle est chargée dynamiquement et applique un contrôle du panier par rapport au nombre d’exemplaires en stock.</w:t>
+      </w:r>
+    </w:p>
+    <w:p>
+      <w:pPr>
+        <w:pStyle w:val="Titre3"/>
+      </w:pPr>
+      <w:r>
+        <w:lastRenderedPageBreak/>
+        <w:t>Panier</w:t>
+      </w:r>
+    </w:p>
+    <w:p>
+      <w:r>
+        <w:rPr>
+          <w:noProof/>
+        </w:rPr>
+        <w:drawing>
+          <wp:inline distT="0" distB="0" distL="0" distR="0" wp14:anchorId="6A96CFAA" wp14:editId="1A910D38">
+            <wp:extent cx="5760720" cy="2984500"/>
+            <wp:effectExtent l="0" t="0" r="0" b="6350"/>
+            <wp:docPr id="4" name="Image 4"/>
+            <wp:cNvGraphicFramePr>
+              <a:graphicFrameLocks xmlns:a="http://schemas.openxmlformats.org/drawingml/2006/main" noChangeAspect="1"/>
+            </wp:cNvGraphicFramePr>
+            <a:graphic xmlns:a="http://schemas.openxmlformats.org/drawingml/2006/main">
+              <a:graphicData uri="http://schemas.openxmlformats.org/drawingml/2006/picture">
+                <pic:pic xmlns:pic="http://schemas.openxmlformats.org/drawingml/2006/picture">
+                  <pic:nvPicPr>
+                    <pic:cNvPr id="1" name=""/>
+                    <pic:cNvPicPr/>
+                  </pic:nvPicPr>
+                  <pic:blipFill>
+                    <a:blip r:embed="rId10"/>
+                    <a:stretch>
+                      <a:fillRect/>
+                    </a:stretch>
+                  </pic:blipFill>
+                  <pic:spPr>
+                    <a:xfrm>
+                      <a:off x="0" y="0"/>
+                      <a:ext cx="5760720" cy="2984500"/>
+                    </a:xfrm>
+                    <a:prstGeom prst="rect">
+                      <a:avLst/>
+                    </a:prstGeom>
+                  </pic:spPr>
+                </pic:pic>
+              </a:graphicData>
+            </a:graphic>
+          </wp:inline>
+        </w:drawing>
+      </w:r>
+    </w:p>
+    <w:p>
+      <w:r>
+        <w:t>La page de panier</w:t>
+      </w:r>
+      <w:r>
+        <w:t xml:space="preserve"> permet de gérer la quantité d’article dans le panier. Elle permet aussi de consulter le prix du panier actuel.</w:t>
+      </w:r>
+    </w:p>
+    <w:p>
+      <w:r>
+        <w:t>Elle est générée dynamiquement en fonction des articles enregistrés dans le panier, et de la quantité sélectionnée. Un contrôle du nombre d’article sélectionnés est appliqué en fonction du nombre d’exemplaires en stock.</w:t>
+      </w:r>
+    </w:p>
+    <w:p>
+      <w:pPr>
+        <w:pStyle w:val="Titre3"/>
+      </w:pPr>
+      <w:r>
+        <w:t>Validation de commande</w:t>
+      </w:r>
+      <w:r>
+        <w:rPr>
+          <w:noProof/>
+        </w:rPr>
+        <w:drawing>
+          <wp:inline distT="0" distB="0" distL="0" distR="0" wp14:anchorId="7E0E36ED" wp14:editId="236B7E45">
+            <wp:extent cx="5760720" cy="3844290"/>
+            <wp:effectExtent l="0" t="0" r="0" b="3810"/>
+            <wp:docPr id="6" name="Image 6"/>
+            <wp:cNvGraphicFramePr>
+              <a:graphicFrameLocks xmlns:a="http://schemas.openxmlformats.org/drawingml/2006/main" noChangeAspect="1"/>
+            </wp:cNvGraphicFramePr>
+            <a:graphic xmlns:a="http://schemas.openxmlformats.org/drawingml/2006/main">
+              <a:graphicData uri="http://schemas.openxmlformats.org/drawingml/2006/picture">
+                <pic:pic xmlns:pic="http://schemas.openxmlformats.org/drawingml/2006/picture">
+                  <pic:nvPicPr>
+                    <pic:cNvPr id="1" name=""/>
+                    <pic:cNvPicPr/>
+                  </pic:nvPicPr>
+                  <pic:blipFill>
+                    <a:blip r:embed="rId11"/>
+                    <a:stretch>
+                      <a:fillRect/>
+                    </a:stretch>
+                  </pic:blipFill>
+                  <pic:spPr>
+                    <a:xfrm>
+                      <a:off x="0" y="0"/>
                       <a:ext cx="5760720" cy="3844290"/>
                     </a:xfrm>
                     <a:prstGeom prst="rect">
@@ -273,7 +719,17 @@
         </w:drawing>
       </w:r>
     </w:p>
-    <w:p/>
+    <w:p>
+      <w:r>
+        <w:t>La page de validation de commande permet de confirmer sa carte de crédit et son adresse afin de faire la commande.</w:t>
+      </w:r>
+    </w:p>
+    <w:p>
+      <w:r>
+        <w:lastRenderedPageBreak/>
+        <w:t>C’est la dernière étape de la commande, elle enregistre la commande et renvoie sur la liste des commandes effectuées.</w:t>
+      </w:r>
+    </w:p>
     <w:p>
       <w:pPr>
         <w:pStyle w:val="Titre3"/>
@@ -282,13 +738,11 @@
         <w:t>Liste des commandes</w:t>
       </w:r>
     </w:p>
-    <w:p/>
     <w:p>
       <w:r>
         <w:rPr>
           <w:noProof/>
         </w:rPr>
-        <w:lastRenderedPageBreak/>
         <w:drawing>
           <wp:inline distT="0" distB="0" distL="0" distR="0" wp14:anchorId="20A3F976" wp14:editId="4BDAE36F">
             <wp:extent cx="5760720" cy="7240905"/>
@@ -305,7 +759,7 @@
                     <pic:cNvPicPr/>
                   </pic:nvPicPr>
                   <pic:blipFill>
-                    <a:blip r:embed="rId9"/>
+                    <a:blip r:embed="rId12"/>
                     <a:stretch>
                       <a:fillRect/>
                     </a:stretch>
@@ -326,12 +780,31 @@
         </w:drawing>
       </w:r>
     </w:p>
+    <w:p>
+      <w:r>
+        <w:t>La page de liste des commandes affiche toutes les commandes par ordre</w:t>
+      </w:r>
+      <w:r>
+        <w:t xml:space="preserve"> </w:t>
+      </w:r>
+      <w:r>
+        <w:t>décroissant</w:t>
+      </w:r>
+      <w:r>
+        <w:t xml:space="preserve"> de date de commande.</w:t>
+      </w:r>
+      <w:r>
+        <w:br/>
+        <w:t>Elle permet de consulter la date d’arrivée estimée et le prix de la commande.</w:t>
+      </w:r>
+    </w:p>
     <w:p/>
     <w:p>
       <w:pPr>
         <w:pStyle w:val="Titre2"/>
       </w:pPr>
       <w:r>
+        <w:lastRenderedPageBreak/>
         <w:t>Contribution :</w:t>
       </w:r>
     </w:p>
@@ -381,6 +854,55 @@
       </w:pPr>
       <w:r>
         <w:t>Affichage des produits/catégories</w:t>
+      </w:r>
+    </w:p>
+    <w:p>
+      <w:pPr>
+        <w:pStyle w:val="Paragraphedeliste"/>
+        <w:numPr>
+          <w:ilvl w:val="0"/>
+          <w:numId w:val="2"/>
+        </w:numPr>
+      </w:pPr>
+      <w:r>
+        <w:t>Design du logo du site</w:t>
+      </w:r>
+    </w:p>
+    <w:p>
+      <w:pPr>
+        <w:ind w:left="360"/>
+      </w:pPr>
+    </w:p>
+    <w:p>
+      <w:pPr>
+        <w:pStyle w:val="Titre2"/>
+      </w:pPr>
+      <w:r>
+        <w:t>Difficultés rencontrées</w:t>
+      </w:r>
+    </w:p>
+    <w:p>
+      <w:pPr>
+        <w:pStyle w:val="Paragraphedeliste"/>
+        <w:numPr>
+          <w:ilvl w:val="0"/>
+          <w:numId w:val="2"/>
+        </w:numPr>
+      </w:pPr>
+      <w:r>
+        <w:t>Le manque de temps</w:t>
+      </w:r>
+    </w:p>
+    <w:p>
+      <w:pPr>
+        <w:pStyle w:val="Paragraphedeliste"/>
+        <w:numPr>
+          <w:ilvl w:val="0"/>
+          <w:numId w:val="2"/>
+        </w:numPr>
+      </w:pPr>
+      <w:r>
+        <w:t>Le manque d’heures de cours</w:t>
       </w:r>
     </w:p>
     <w:sectPr>
@@ -1169,6 +1691,17 @@
       <w:contextualSpacing/>
     </w:pPr>
   </w:style>
+  <w:style w:type="character" w:styleId="lev">
+    <w:name w:val="Strong"/>
+    <w:basedOn w:val="Policepardfaut"/>
+    <w:uiPriority w:val="22"/>
+    <w:qFormat/>
+    <w:rsid w:val="00642866"/>
+    <w:rPr>
+      <w:b/>
+      <w:bCs/>
+    </w:rPr>
+  </w:style>
 </w:styles>
 </file>
 

</xml_diff>